<commit_message>
API añdida, getAllUsers, saveUsr, SaveRuta, valorarUsuario
</commit_message>
<xml_diff>
--- a/CASOS_DE_USO.docx
+++ b/CASOS_DE_USO.docx
@@ -9,6 +9,9 @@
     </w:p>
     <w:p>
       <w:r>
+        <w:rPr>
+          <w:noProof/>
+        </w:rPr>
         <w:drawing>
           <wp:inline distT="0" distB="0" distL="0" distR="0" wp14:anchorId="4C1094A4" wp14:editId="33234799">
             <wp:extent cx="2446232" cy="5281118"/>
@@ -97,6 +100,9 @@
     </w:p>
     <w:p>
       <w:r>
+        <w:rPr>
+          <w:noProof/>
+        </w:rPr>
         <w:drawing>
           <wp:inline distT="0" distB="0" distL="0" distR="0" wp14:anchorId="008A7396" wp14:editId="5A80FEDB">
             <wp:extent cx="2370025" cy="5258256"/>
@@ -145,6 +151,9 @@
       <w:r>
         <w:t>BuscadorCiudad: @Get a la API DE GOOGLE para obtener la posición de una ciudad. Se tendrá que cargar una vista nueva con la ciudad (Se muestra a continucion)</w:t>
       </w:r>
+      <w:r>
+        <w:t xml:space="preserve"> GOOGLE-AIP</w:t>
+      </w:r>
     </w:p>
     <w:p>
       <w:pPr>
@@ -186,12 +195,14 @@
     <w:p/>
     <w:p>
       <w:r>
-        <w:lastRenderedPageBreak/>
         <w:t>FRAGMENTS MAIN/BARRA DESPLEGABLE</w:t>
       </w:r>
     </w:p>
     <w:p>
       <w:r>
+        <w:rPr>
+          <w:noProof/>
+        </w:rPr>
         <w:drawing>
           <wp:inline distT="0" distB="0" distL="0" distR="0" wp14:anchorId="4AB73F62" wp14:editId="3D239721">
             <wp:extent cx="2324100" cy="5061160"/>
@@ -246,12 +257,14 @@
     <w:p/>
     <w:p>
       <w:r>
-        <w:lastRenderedPageBreak/>
         <w:t xml:space="preserve">PERFIL </w:t>
       </w:r>
     </w:p>
     <w:p>
       <w:r>
+        <w:rPr>
+          <w:noProof/>
+        </w:rPr>
         <w:drawing>
           <wp:inline distT="0" distB="0" distL="0" distR="0" wp14:anchorId="7AB4D052" wp14:editId="36DB8355">
             <wp:extent cx="2383931" cy="5181600"/>
@@ -298,13 +311,10 @@
         </w:numPr>
       </w:pPr>
       <w:r>
-        <w:t xml:space="preserve">Lista de las rutas asociadas a mi perfil : </w:t>
-      </w:r>
-      <w:r>
-        <w:t>@Get (tenemos el id y todos los datos del usuario) se recogen todas las rutas en las que id_UsuarioPropietario = idUsuario. Se ordenara por valoraciones.</w:t>
-      </w:r>
-      <w:r>
-        <w:t>Si ese usuario NO ES GUIA se tendrá que mostrar un msg o algo así que diga que no tiene rutas, que no es guía, que inicie sesión como guía si quiere ver sus rutas. Si ya es guía y no tiene rutas un msg o algo así de que no tiene rutas que cree una.</w:t>
+        <w:t>Lista de las rutas asociadas a mi perfil : @Get (tenemos el id y todos los datos del usuario) se recogen todas las rutas en las que id_UsuarioPropietario = idUsuario. Se ordenara por valoraciones.Si ese usuario NO ES GUIA se tendrá que mostrar un msg o algo así que diga que no tiene rutas, que no es guía, que inicie sesión como guía si quiere ver sus rutas. Si ya es guía y no tiene rutas un msg o algo así de que no tiene rutas que cree una</w:t>
+      </w:r>
+      <w:r>
+        <w:t>.</w:t>
       </w:r>
     </w:p>
     <w:p>
@@ -339,12 +349,14 @@
     <w:p/>
     <w:p>
       <w:r>
-        <w:lastRenderedPageBreak/>
         <w:t>VALORACIONES</w:t>
       </w:r>
     </w:p>
     <w:p>
       <w:r>
+        <w:rPr>
+          <w:noProof/>
+        </w:rPr>
         <w:drawing>
           <wp:inline distT="0" distB="0" distL="0" distR="0" wp14:anchorId="1C6209BA" wp14:editId="781BD977">
             <wp:extent cx="1821338" cy="4023709"/>
@@ -385,6 +397,9 @@
         <w:t xml:space="preserve">    </w:t>
       </w:r>
       <w:r>
+        <w:rPr>
+          <w:noProof/>
+        </w:rPr>
         <w:drawing>
           <wp:inline distT="0" distB="0" distL="0" distR="0" wp14:anchorId="2837C725" wp14:editId="7EDF9184">
             <wp:extent cx="1836579" cy="4008467"/>
@@ -461,12 +476,14 @@
     <w:p/>
     <w:p>
       <w:r>
-        <w:lastRenderedPageBreak/>
         <w:t>FRAGMENTS PERFIL_GUIA_EXTRAÑO</w:t>
       </w:r>
     </w:p>
     <w:p>
       <w:r>
+        <w:rPr>
+          <w:noProof/>
+        </w:rPr>
         <w:drawing>
           <wp:inline distT="0" distB="0" distL="0" distR="0" wp14:anchorId="3EFBB0AD" wp14:editId="75961E4A">
             <wp:extent cx="2481370" cy="5410200"/>
@@ -558,12 +575,14 @@
     <w:p/>
     <w:p>
       <w:r>
-        <w:lastRenderedPageBreak/>
         <w:t>FRAGMENTS MAIN /CIUDAD</w:t>
       </w:r>
     </w:p>
     <w:p>
       <w:r>
+        <w:rPr>
+          <w:noProof/>
+        </w:rPr>
         <w:drawing>
           <wp:inline distT="0" distB="0" distL="0" distR="0" wp14:anchorId="5004644C" wp14:editId="53888CF4">
             <wp:extent cx="2423370" cy="5235394"/>
@@ -635,12 +654,14 @@
     <w:p/>
     <w:p>
       <w:r>
-        <w:lastRenderedPageBreak/>
         <w:t>FRAGMENTS INFO</w:t>
       </w:r>
     </w:p>
     <w:p>
       <w:r>
+        <w:rPr>
+          <w:noProof/>
+        </w:rPr>
         <w:drawing>
           <wp:inline distT="0" distB="0" distL="0" distR="0" wp14:anchorId="64CDDBD6" wp14:editId="48779734">
             <wp:extent cx="2446232" cy="5265876"/>
@@ -712,12 +733,14 @@
     <w:p/>
     <w:p>
       <w:r>
-        <w:lastRenderedPageBreak/>
         <w:t>FRAGMENTS /RUTAS</w:t>
       </w:r>
     </w:p>
     <w:p>
       <w:r>
+        <w:rPr>
+          <w:noProof/>
+        </w:rPr>
         <w:drawing>
           <wp:inline distT="0" distB="0" distL="0" distR="0" wp14:anchorId="78F773BA" wp14:editId="481FB010">
             <wp:extent cx="2255715" cy="4877223"/>
@@ -767,13 +790,7 @@
         <w:t xml:space="preserve">Barra de busquda: @get </w:t>
       </w:r>
       <w:r>
-        <w:t>(</w:t>
-      </w:r>
-      <w:r>
-        <w:t>all</w:t>
-      </w:r>
-      <w:r>
-        <w:t xml:space="preserve"> ) </w:t>
+        <w:t xml:space="preserve">(all ) </w:t>
       </w:r>
       <w:r>
         <w:t>rutas</w:t>
@@ -822,12 +839,14 @@
     <w:p/>
     <w:p>
       <w:r>
-        <w:lastRenderedPageBreak/>
         <w:t>CREAR RUTA</w:t>
       </w:r>
     </w:p>
     <w:p>
       <w:r>
+        <w:rPr>
+          <w:noProof/>
+        </w:rPr>
         <w:drawing>
           <wp:inline distT="0" distB="0" distL="0" distR="0" wp14:anchorId="4DAFD647" wp14:editId="6DBC4C90">
             <wp:extent cx="2255715" cy="4861981"/>
@@ -901,12 +920,14 @@
     <w:p/>
     <w:p>
       <w:r>
-        <w:lastRenderedPageBreak/>
         <w:t>VISTA RUTA</w:t>
       </w:r>
     </w:p>
     <w:p>
       <w:r>
+        <w:rPr>
+          <w:noProof/>
+        </w:rPr>
         <w:drawing>
           <wp:inline distT="0" distB="0" distL="0" distR="0" wp14:anchorId="600BFE47" wp14:editId="4726E294">
             <wp:extent cx="2278577" cy="4884843"/>
@@ -1030,7 +1051,6 @@
         <w:ind w:left="360"/>
       </w:pPr>
       <w:r>
-        <w:lastRenderedPageBreak/>
         <w:t>BANDEJA DE ENTRADA</w:t>
       </w:r>
     </w:p>
@@ -1039,6 +1059,9 @@
         <w:ind w:left="360"/>
       </w:pPr>
       <w:r>
+        <w:rPr>
+          <w:noProof/>
+        </w:rPr>
         <w:drawing>
           <wp:inline distT="0" distB="0" distL="0" distR="0" wp14:anchorId="377578AC" wp14:editId="36CCEE1C">
             <wp:extent cx="2130010" cy="4648200"/>
@@ -1116,12 +1139,14 @@
     <w:p/>
     <w:p>
       <w:r>
-        <w:lastRenderedPageBreak/>
         <w:t>CHAT</w:t>
       </w:r>
     </w:p>
     <w:p>
       <w:r>
+        <w:rPr>
+          <w:noProof/>
+        </w:rPr>
         <w:drawing>
           <wp:inline distT="0" distB="0" distL="0" distR="0" wp14:anchorId="4EC1BE62" wp14:editId="79B18F5D">
             <wp:extent cx="2415749" cy="5189670"/>
@@ -1168,19 +1193,7 @@
         </w:numPr>
       </w:pPr>
       <w:r>
-        <w:t xml:space="preserve">Lista de msg: @Get (all) </w:t>
-      </w:r>
-      <w:r>
-        <w:t xml:space="preserve">chats donde Id_Emisor </w:t>
-      </w:r>
-      <w:r>
-        <w:t xml:space="preserve"> </w:t>
-      </w:r>
-      <w:r>
-        <w:t>o Id-Receptor = id(Usuario en uso)</w:t>
-      </w:r>
-      <w:r>
-        <w:t xml:space="preserve"> .</w:t>
+        <w:t>Lista de msg: @Get (all) chats donde Id_Emisor  o Id-Receptor = id(Usuario en uso) .</w:t>
       </w:r>
     </w:p>
     <w:p>

</xml_diff>

<commit_message>
Todos los usuarios se devuelven ya ordenados por orden de valoracion en sentido descendente, al igual que las rutas. Tambien se devuelven las valoraciones tantos hechas por nosotros como las que nos han hecho
</commit_message>
<xml_diff>
--- a/CASOS_DE_USO.docx
+++ b/CASOS_DE_USO.docx
@@ -54,11 +54,33 @@
         <w:pStyle w:val="Prrafodelista"/>
         <w:numPr>
           <w:ilvl w:val="0"/>
-          <w:numId w:val="1"/>
+          <w:numId w:val="2"/>
         </w:numPr>
       </w:pPr>
       <w:r>
         <w:t>Registro: @Post para registrar un nuevo usuario.</w:t>
+      </w:r>
+    </w:p>
+    <w:p>
+      <w:pPr>
+        <w:pStyle w:val="Prrafodelista"/>
+        <w:numPr>
+          <w:ilvl w:val="0"/>
+          <w:numId w:val="3"/>
+        </w:numPr>
+      </w:pPr>
+      <w:proofErr w:type="spellStart"/>
+      <w:proofErr w:type="gramStart"/>
+      <w:r>
+        <w:t>Login</w:t>
+      </w:r>
+      <w:proofErr w:type="spellEnd"/>
+      <w:r>
+        <w:t xml:space="preserve"> :</w:t>
+      </w:r>
+      <w:proofErr w:type="gramEnd"/>
+      <w:r>
+        <w:t xml:space="preserve"> @Post para comprobar la existencia del usuario y entrar si existe</w:t>
       </w:r>
     </w:p>
     <w:p>
@@ -70,21 +92,13 @@
         </w:numPr>
       </w:pPr>
       <w:r>
-        <w:t>Login : @Post para comprobar la existencia del usuario y entrar si existe</w:t>
-      </w:r>
-    </w:p>
-    <w:p>
-      <w:pPr>
-        <w:pStyle w:val="Prrafodelista"/>
-        <w:numPr>
-          <w:ilvl w:val="0"/>
-          <w:numId w:val="1"/>
-        </w:numPr>
-      </w:pPr>
-      <w:r>
-        <w:t>He olvidado mi contraseña: @Post con el correo, la fecha de nacimiento y el nombre de usuario, si coincide con alguno existente deshasea la contraseña y la muestra para que la introduzca el usuario. Nada mas entrar a la aplicación deberá pedir que cambiemos la contraseña</w:t>
-      </w:r>
-    </w:p>
+        <w:t>He olvidado mi contraseña: @</w:t>
+      </w:r>
+      <w:r>
+        <w:t>Esto cambia radicalmente, revisar código del móvil Miguel</w:t>
+      </w:r>
+    </w:p>
+    <w:p/>
     <w:p/>
     <w:p/>
     <w:p/>
@@ -148,8 +162,21 @@
           <w:numId w:val="1"/>
         </w:numPr>
       </w:pPr>
-      <w:r>
-        <w:t>BuscadorCiudad: @Get a la API DE GOOGLE para obtener la posición de una ciudad. Se tendrá que cargar una vista nueva con la ciudad (Se muestra a continucion)</w:t>
+      <w:proofErr w:type="spellStart"/>
+      <w:r>
+        <w:t>BuscadorCiudad</w:t>
+      </w:r>
+      <w:proofErr w:type="spellEnd"/>
+      <w:r>
+        <w:t xml:space="preserve">: @Get a la API DE GOOGLE para obtener la posición de una ciudad. Se tendrá que cargar una vista nueva con la ciudad (Se muestra a </w:t>
+      </w:r>
+      <w:proofErr w:type="spellStart"/>
+      <w:r>
+        <w:t>continucion</w:t>
+      </w:r>
+      <w:proofErr w:type="spellEnd"/>
+      <w:r>
+        <w:t>)</w:t>
       </w:r>
       <w:r>
         <w:t xml:space="preserve"> GOOGLE-AIP</w:t>
@@ -160,14 +187,22 @@
         <w:pStyle w:val="Prrafodelista"/>
         <w:numPr>
           <w:ilvl w:val="0"/>
-          <w:numId w:val="1"/>
+          <w:numId w:val="4"/>
         </w:numPr>
       </w:pPr>
       <w:r>
         <w:t xml:space="preserve">Listado de Cartas: </w:t>
       </w:r>
       <w:r>
-        <w:t>@Get all usuarios (ordenar por mejor valorados)</w:t>
+        <w:t xml:space="preserve">@Get </w:t>
+      </w:r>
+      <w:proofErr w:type="spellStart"/>
+      <w:r>
+        <w:t>all</w:t>
+      </w:r>
+      <w:proofErr w:type="spellEnd"/>
+      <w:r>
+        <w:t xml:space="preserve"> usuarios (ordenar por mejor valorados)</w:t>
       </w:r>
       <w:r>
         <w:t>, desde la carta se podrá ir al perfil de dicho usuario.</w:t>
@@ -307,11 +342,61 @@
         <w:pStyle w:val="Prrafodelista"/>
         <w:numPr>
           <w:ilvl w:val="0"/>
-          <w:numId w:val="1"/>
+          <w:numId w:val="5"/>
         </w:numPr>
       </w:pPr>
       <w:r>
-        <w:t>Lista de las rutas asociadas a mi perfil : @Get (tenemos el id y todos los datos del usuario) se recogen todas las rutas en las que id_UsuarioPropietario = idUsuario. Se ordenara por valoraciones.Si ese usuario NO ES GUIA se tendrá que mostrar un msg o algo así que diga que no tiene rutas, que no es guía, que inicie sesión como guía si quiere ver sus rutas. Si ya es guía y no tiene rutas un msg o algo así de que no tiene rutas que cree una</w:t>
+        <w:t xml:space="preserve">Lista de las rutas asociadas a mi </w:t>
+      </w:r>
+      <w:proofErr w:type="gramStart"/>
+      <w:r>
+        <w:t>perfil :</w:t>
+      </w:r>
+      <w:proofErr w:type="gramEnd"/>
+      <w:r>
+        <w:t xml:space="preserve"> @Get (tenemos el id y todos los datos del usuario) se recogen todas las rutas en las que </w:t>
+      </w:r>
+      <w:proofErr w:type="spellStart"/>
+      <w:r>
+        <w:t>id_UsuarioPropietario</w:t>
+      </w:r>
+      <w:proofErr w:type="spellEnd"/>
+      <w:r>
+        <w:t xml:space="preserve"> = </w:t>
+      </w:r>
+      <w:proofErr w:type="spellStart"/>
+      <w:r>
+        <w:t>idUsuario</w:t>
+      </w:r>
+      <w:proofErr w:type="spellEnd"/>
+      <w:r>
+        <w:t xml:space="preserve">. Se ordenara por </w:t>
+      </w:r>
+      <w:proofErr w:type="spellStart"/>
+      <w:proofErr w:type="gramStart"/>
+      <w:r>
+        <w:t>valoraciones.Si</w:t>
+      </w:r>
+      <w:proofErr w:type="spellEnd"/>
+      <w:proofErr w:type="gramEnd"/>
+      <w:r>
+        <w:t xml:space="preserve"> ese usuario NO ES GUIA se tendrá que mostrar un </w:t>
+      </w:r>
+      <w:proofErr w:type="spellStart"/>
+      <w:r>
+        <w:t>msg</w:t>
+      </w:r>
+      <w:proofErr w:type="spellEnd"/>
+      <w:r>
+        <w:t xml:space="preserve"> o algo así que diga que no tiene rutas, que no es guía, que inicie sesión como guía si quiere ver sus rutas. Si ya es guía y no tiene rutas un </w:t>
+      </w:r>
+      <w:proofErr w:type="spellStart"/>
+      <w:r>
+        <w:t>msg</w:t>
+      </w:r>
+      <w:proofErr w:type="spellEnd"/>
+      <w:r>
+        <w:t xml:space="preserve"> o algo así de que no tiene rutas que cree una</w:t>
       </w:r>
       <w:r>
         <w:t>.</w:t>
@@ -325,8 +410,13 @@
           <w:numId w:val="1"/>
         </w:numPr>
       </w:pPr>
-      <w:r>
-        <w:t>Boton flotante chat: abre la vista de la bandeja de entrada</w:t>
+      <w:proofErr w:type="spellStart"/>
+      <w:r>
+        <w:t>Boton</w:t>
+      </w:r>
+      <w:proofErr w:type="spellEnd"/>
+      <w:r>
+        <w:t xml:space="preserve"> flotante chat: abre la vista de la bandeja de entrada</w:t>
       </w:r>
     </w:p>
     <w:p>
@@ -337,8 +427,21 @@
           <w:numId w:val="1"/>
         </w:numPr>
       </w:pPr>
-      <w:r>
-        <w:t>Boton flotante de Editar: abre una vista para edirtar algunos datos del usuario.</w:t>
+      <w:proofErr w:type="spellStart"/>
+      <w:r>
+        <w:t>Boton</w:t>
+      </w:r>
+      <w:proofErr w:type="spellEnd"/>
+      <w:r>
+        <w:t xml:space="preserve"> flotante de Editar: abre una vista para </w:t>
+      </w:r>
+      <w:proofErr w:type="spellStart"/>
+      <w:r>
+        <w:t>edirtar</w:t>
+      </w:r>
+      <w:proofErr w:type="spellEnd"/>
+      <w:r>
+        <w:t xml:space="preserve"> algunos datos del usuario.</w:t>
       </w:r>
     </w:p>
     <w:p/>
@@ -442,7 +545,7 @@
         <w:pStyle w:val="Prrafodelista"/>
         <w:numPr>
           <w:ilvl w:val="0"/>
-          <w:numId w:val="1"/>
+          <w:numId w:val="6"/>
         </w:numPr>
       </w:pPr>
       <w:r>
@@ -454,11 +557,35 @@
         <w:pStyle w:val="Prrafodelista"/>
         <w:numPr>
           <w:ilvl w:val="0"/>
-          <w:numId w:val="1"/>
+          <w:numId w:val="6"/>
         </w:numPr>
       </w:pPr>
       <w:r>
-        <w:t>Si el bool GUIA es true, aparece el segundo tab: @GET a tabla valoración donde id_valorado = ID(USUARIO)</w:t>
+        <w:t xml:space="preserve">Si el </w:t>
+      </w:r>
+      <w:proofErr w:type="spellStart"/>
+      <w:r>
+        <w:t>bool</w:t>
+      </w:r>
+      <w:proofErr w:type="spellEnd"/>
+      <w:r>
+        <w:t xml:space="preserve"> GUIA es true, aparece el segundo </w:t>
+      </w:r>
+      <w:proofErr w:type="spellStart"/>
+      <w:r>
+        <w:t>tab</w:t>
+      </w:r>
+      <w:proofErr w:type="spellEnd"/>
+      <w:r>
+        <w:t xml:space="preserve">: @GET a tabla valoración donde </w:t>
+      </w:r>
+      <w:proofErr w:type="spellStart"/>
+      <w:r>
+        <w:t>id_valorado</w:t>
+      </w:r>
+      <w:proofErr w:type="spellEnd"/>
+      <w:r>
+        <w:t xml:space="preserve"> = ID(USUARIO)</w:t>
       </w:r>
     </w:p>
     <w:p/>
@@ -538,26 +665,49 @@
         <w:pStyle w:val="Prrafodelista"/>
         <w:numPr>
           <w:ilvl w:val="0"/>
-          <w:numId w:val="1"/>
+          <w:numId w:val="7"/>
         </w:numPr>
       </w:pPr>
-      <w:r>
-        <w:t>ListarRutas: @Get (tenemos el id</w:t>
+      <w:proofErr w:type="spellStart"/>
+      <w:r>
+        <w:t>ListarRutas</w:t>
+      </w:r>
+      <w:proofErr w:type="spellEnd"/>
+      <w:r>
+        <w:t>: @Get (tenemos el id</w:t>
       </w:r>
       <w:r>
         <w:t xml:space="preserve"> y todos los datos</w:t>
       </w:r>
       <w:r>
-        <w:t xml:space="preserve"> del usuario) se recogen todas las rutas en las que id_</w:t>
+        <w:t xml:space="preserve"> del usuario) se recogen todas las rutas en las que </w:t>
+      </w:r>
+      <w:proofErr w:type="spellStart"/>
+      <w:r>
+        <w:t>id_</w:t>
       </w:r>
       <w:r>
         <w:t>UsuarioPropietario</w:t>
       </w:r>
-      <w:r>
-        <w:t xml:space="preserve"> = idUsuario</w:t>
-      </w:r>
-      <w:r>
-        <w:t>. Se ordenara por valoraciones.</w:t>
+      <w:proofErr w:type="spellEnd"/>
+      <w:r>
+        <w:t xml:space="preserve"> = </w:t>
+      </w:r>
+      <w:proofErr w:type="spellStart"/>
+      <w:r>
+        <w:t>idUsuario</w:t>
+      </w:r>
+      <w:proofErr w:type="spellEnd"/>
+      <w:r>
+        <w:t xml:space="preserve">. Se </w:t>
+      </w:r>
+      <w:proofErr w:type="gramStart"/>
+      <w:r>
+        <w:t>ordenara</w:t>
+      </w:r>
+      <w:proofErr w:type="gramEnd"/>
+      <w:r>
+        <w:t xml:space="preserve"> por valoraciones.</w:t>
       </w:r>
     </w:p>
     <w:p>
@@ -629,7 +779,15 @@
         </w:numPr>
       </w:pPr>
       <w:r>
-        <w:t>El punto de parís se ha obtenido en la vista anterior al buscarla (¿). La lupa tiene que seguir estando, para buscar mas ciudades si se requiere.</w:t>
+        <w:t xml:space="preserve">El punto de parís se ha obtenido en la vista anterior al buscarla (¿). La lupa tiene que seguir estando, para buscar </w:t>
+      </w:r>
+      <w:proofErr w:type="spellStart"/>
+      <w:r>
+        <w:t>mas</w:t>
+      </w:r>
+      <w:proofErr w:type="spellEnd"/>
+      <w:r>
+        <w:t xml:space="preserve"> ciudades si se requiere.</w:t>
       </w:r>
     </w:p>
     <w:p>
@@ -641,7 +799,15 @@
         </w:numPr>
       </w:pPr>
       <w:r>
-        <w:t>Listado de rutas: @Get de todas las rutas que su primer punto este dentro de los limites de la ciudad buscada (Paris). Ordenar por mejor valoradas. Desde la Carta de ruta se podrá acceder a dicha ruta.</w:t>
+        <w:t xml:space="preserve">Listado de rutas: @Get de todas las rutas que su primer punto este dentro de los </w:t>
+      </w:r>
+      <w:proofErr w:type="spellStart"/>
+      <w:r>
+        <w:t>limites</w:t>
+      </w:r>
+      <w:proofErr w:type="spellEnd"/>
+      <w:r>
+        <w:t xml:space="preserve"> de la ciudad buscada (Paris). Ordenar por mejor valoradas. Desde la Carta de ruta se podrá acceder a dicha ruta.</w:t>
       </w:r>
     </w:p>
     <w:p/>
@@ -720,7 +886,15 @@
         </w:numPr>
       </w:pPr>
       <w:r>
-        <w:t>Si se puede, estaría bien mostrar puntos del maps como gasolineras, puntos de venta, etc.</w:t>
+        <w:t xml:space="preserve">Si se puede, estaría bien mostrar puntos del </w:t>
+      </w:r>
+      <w:proofErr w:type="spellStart"/>
+      <w:r>
+        <w:t>maps</w:t>
+      </w:r>
+      <w:proofErr w:type="spellEnd"/>
+      <w:r>
+        <w:t xml:space="preserve"> como gasolineras, puntos de venta, etc.</w:t>
       </w:r>
     </w:p>
     <w:p/>
@@ -787,10 +961,31 @@
         </w:numPr>
       </w:pPr>
       <w:r>
-        <w:t xml:space="preserve">Barra de busquda: @get </w:t>
-      </w:r>
-      <w:r>
-        <w:t xml:space="preserve">(all ) </w:t>
+        <w:t xml:space="preserve">Barra de </w:t>
+      </w:r>
+      <w:proofErr w:type="spellStart"/>
+      <w:r>
+        <w:t>busquda</w:t>
+      </w:r>
+      <w:proofErr w:type="spellEnd"/>
+      <w:r>
+        <w:t xml:space="preserve">: @get </w:t>
+      </w:r>
+      <w:r>
+        <w:t>(</w:t>
+      </w:r>
+      <w:proofErr w:type="spellStart"/>
+      <w:proofErr w:type="gramStart"/>
+      <w:r>
+        <w:t>all</w:t>
+      </w:r>
+      <w:proofErr w:type="spellEnd"/>
+      <w:r>
+        <w:t xml:space="preserve"> )</w:t>
+      </w:r>
+      <w:proofErr w:type="gramEnd"/>
+      <w:r>
+        <w:t xml:space="preserve"> </w:t>
       </w:r>
       <w:r>
         <w:t>rutas</w:t>
@@ -808,13 +1003,31 @@
         <w:t xml:space="preserve">Lista de rutas en 50 km a la redonda: @Get </w:t>
       </w:r>
       <w:r>
-        <w:t xml:space="preserve">(all) </w:t>
+        <w:t>(</w:t>
+      </w:r>
+      <w:proofErr w:type="spellStart"/>
+      <w:r>
+        <w:t>all</w:t>
+      </w:r>
+      <w:proofErr w:type="spellEnd"/>
+      <w:r>
+        <w:t xml:space="preserve">) </w:t>
       </w:r>
       <w:r>
         <w:t>rutas</w:t>
       </w:r>
       <w:r>
-        <w:t>, comparamos la localización actual con el primer punto de cada ruta, si entra dentro de los 50 km se muestra sino no. Al hacer click en alguna carta te dirige a la vista de dicha ruta.</w:t>
+        <w:t xml:space="preserve">, comparamos la localización actual con el primer punto de cada ruta, si entra dentro de los 50 km se muestra sino no. Al hacer </w:t>
+      </w:r>
+      <w:proofErr w:type="spellStart"/>
+      <w:proofErr w:type="gramStart"/>
+      <w:r>
+        <w:t>click</w:t>
+      </w:r>
+      <w:proofErr w:type="spellEnd"/>
+      <w:proofErr w:type="gramEnd"/>
+      <w:r>
+        <w:t xml:space="preserve"> en alguna carta te dirige a la vista de dicha ruta.</w:t>
       </w:r>
     </w:p>
     <w:p>
@@ -826,7 +1039,23 @@
         </w:numPr>
       </w:pPr>
       <w:r>
-        <w:t>Si eres guía (bool guía = true), aparece el botón mas que te dirige a la vista de crear nueva ruta</w:t>
+        <w:t>Si eres guía (</w:t>
+      </w:r>
+      <w:proofErr w:type="spellStart"/>
+      <w:r>
+        <w:t>bool</w:t>
+      </w:r>
+      <w:proofErr w:type="spellEnd"/>
+      <w:r>
+        <w:t xml:space="preserve"> guía = true), aparece el botón </w:t>
+      </w:r>
+      <w:proofErr w:type="spellStart"/>
+      <w:r>
+        <w:t>mas</w:t>
+      </w:r>
+      <w:proofErr w:type="spellEnd"/>
+      <w:r>
+        <w:t xml:space="preserve"> que te dirige a la vista de crear nueva ruta</w:t>
       </w:r>
     </w:p>
     <w:p/>
@@ -893,7 +1122,39 @@
         </w:numPr>
       </w:pPr>
       <w:r>
-        <w:t>Se creara un objeto punto_interes cada vez que haga click en algún punto del mapa y se van añadiendo a la lista de puntos. Se le  tiene que dar un nombre ala punto.</w:t>
+        <w:t xml:space="preserve">Se </w:t>
+      </w:r>
+      <w:proofErr w:type="gramStart"/>
+      <w:r>
+        <w:t>creara</w:t>
+      </w:r>
+      <w:proofErr w:type="gramEnd"/>
+      <w:r>
+        <w:t xml:space="preserve"> un objeto </w:t>
+      </w:r>
+      <w:proofErr w:type="spellStart"/>
+      <w:r>
+        <w:t>punto_interes</w:t>
+      </w:r>
+      <w:proofErr w:type="spellEnd"/>
+      <w:r>
+        <w:t xml:space="preserve"> cada vez que haga </w:t>
+      </w:r>
+      <w:proofErr w:type="spellStart"/>
+      <w:r>
+        <w:t>click</w:t>
+      </w:r>
+      <w:proofErr w:type="spellEnd"/>
+      <w:r>
+        <w:t xml:space="preserve"> en algún punto del mapa y se van añadiendo a la lista de puntos. Se </w:t>
+      </w:r>
+      <w:proofErr w:type="gramStart"/>
+      <w:r>
+        <w:t>le  tiene</w:t>
+      </w:r>
+      <w:proofErr w:type="gramEnd"/>
+      <w:r>
+        <w:t xml:space="preserve"> que dar un nombre ala punto.</w:t>
       </w:r>
     </w:p>
     <w:p>
@@ -904,8 +1165,21 @@
           <w:numId w:val="1"/>
         </w:numPr>
       </w:pPr>
-      <w:r>
-        <w:t>Boton crear Ruta: @Post a la bbdd con los datos de la ruta y sus puntos.</w:t>
+      <w:proofErr w:type="spellStart"/>
+      <w:r>
+        <w:t>Boton</w:t>
+      </w:r>
+      <w:proofErr w:type="spellEnd"/>
+      <w:r>
+        <w:t xml:space="preserve"> crear Ruta: @Post a la </w:t>
+      </w:r>
+      <w:proofErr w:type="spellStart"/>
+      <w:r>
+        <w:t>bbdd</w:t>
+      </w:r>
+      <w:proofErr w:type="spellEnd"/>
+      <w:r>
+        <w:t xml:space="preserve"> con los datos de la ruta y sus puntos.</w:t>
       </w:r>
     </w:p>
     <w:p/>
@@ -998,7 +1272,39 @@
         </w:numPr>
       </w:pPr>
       <w:r>
-        <w:t>Valoraciones que ha recibido esa ruta: @GET  de valoraciones_ruta (all) donde ID_ruta = Ruta(ID)</w:t>
+        <w:t>Valoraciones que ha recibido esa ruta: @</w:t>
+      </w:r>
+      <w:proofErr w:type="gramStart"/>
+      <w:r>
+        <w:t>GET  de</w:t>
+      </w:r>
+      <w:proofErr w:type="gramEnd"/>
+      <w:r>
+        <w:t xml:space="preserve"> </w:t>
+      </w:r>
+      <w:proofErr w:type="spellStart"/>
+      <w:r>
+        <w:t>valoraciones_ruta</w:t>
+      </w:r>
+      <w:proofErr w:type="spellEnd"/>
+      <w:r>
+        <w:t xml:space="preserve"> (</w:t>
+      </w:r>
+      <w:proofErr w:type="spellStart"/>
+      <w:r>
+        <w:t>all</w:t>
+      </w:r>
+      <w:proofErr w:type="spellEnd"/>
+      <w:r>
+        <w:t xml:space="preserve">) donde </w:t>
+      </w:r>
+      <w:proofErr w:type="spellStart"/>
+      <w:r>
+        <w:t>ID_ruta</w:t>
+      </w:r>
+      <w:proofErr w:type="spellEnd"/>
+      <w:r>
+        <w:t xml:space="preserve"> = Ruta(ID)</w:t>
       </w:r>
     </w:p>
     <w:p>
@@ -1119,11 +1425,32 @@
           <w:numId w:val="1"/>
         </w:numPr>
       </w:pPr>
-      <w:r>
-        <w:t>RecicledView con lista de los chats</w:t>
-      </w:r>
-      <w:r>
-        <w:t>: @Get lista de chats donde Id_Emisor o Id-Receptor = id(Usuario en uso)</w:t>
+      <w:proofErr w:type="spellStart"/>
+      <w:r>
+        <w:t>RecicledView</w:t>
+      </w:r>
+      <w:proofErr w:type="spellEnd"/>
+      <w:r>
+        <w:t xml:space="preserve"> con lista de los chats</w:t>
+      </w:r>
+      <w:r>
+        <w:t xml:space="preserve">: @Get lista de chats donde </w:t>
+      </w:r>
+      <w:proofErr w:type="spellStart"/>
+      <w:r>
+        <w:t>Id_Emisor</w:t>
+      </w:r>
+      <w:proofErr w:type="spellEnd"/>
+      <w:r>
+        <w:t xml:space="preserve"> o Id-Receptor = </w:t>
+      </w:r>
+      <w:proofErr w:type="gramStart"/>
+      <w:r>
+        <w:t>id(</w:t>
+      </w:r>
+      <w:proofErr w:type="gramEnd"/>
+      <w:r>
+        <w:t>Usuario en uso)</w:t>
       </w:r>
     </w:p>
     <w:p/>
@@ -1193,7 +1520,39 @@
         </w:numPr>
       </w:pPr>
       <w:r>
-        <w:t>Lista de msg: @Get (all) chats donde Id_Emisor  o Id-Receptor = id(Usuario en uso) .</w:t>
+        <w:t xml:space="preserve">Lista de </w:t>
+      </w:r>
+      <w:proofErr w:type="spellStart"/>
+      <w:r>
+        <w:t>msg</w:t>
+      </w:r>
+      <w:proofErr w:type="spellEnd"/>
+      <w:r>
+        <w:t>: @Get (</w:t>
+      </w:r>
+      <w:proofErr w:type="spellStart"/>
+      <w:r>
+        <w:t>all</w:t>
+      </w:r>
+      <w:proofErr w:type="spellEnd"/>
+      <w:r>
+        <w:t xml:space="preserve">) chats donde </w:t>
+      </w:r>
+      <w:proofErr w:type="spellStart"/>
+      <w:r>
+        <w:t>Id_</w:t>
+      </w:r>
+      <w:proofErr w:type="gramStart"/>
+      <w:r>
+        <w:t>Emisor</w:t>
+      </w:r>
+      <w:proofErr w:type="spellEnd"/>
+      <w:r>
+        <w:t xml:space="preserve">  o</w:t>
+      </w:r>
+      <w:proofErr w:type="gramEnd"/>
+      <w:r>
+        <w:t xml:space="preserve"> Id-Receptor = id(Usuario en uso) .</w:t>
       </w:r>
     </w:p>
     <w:p>
@@ -1213,7 +1572,15 @@
         </w:numPr>
       </w:pPr>
       <w:r>
-        <w:t>Barra Input: @Post con el msg que se escribe.</w:t>
+        <w:t xml:space="preserve">Barra Input: @Post con el </w:t>
+      </w:r>
+      <w:proofErr w:type="spellStart"/>
+      <w:r>
+        <w:t>msg</w:t>
+      </w:r>
+      <w:proofErr w:type="spellEnd"/>
+      <w:r>
+        <w:t xml:space="preserve"> que se escribe.</w:t>
       </w:r>
     </w:p>
     <w:p/>
@@ -1341,8 +1708,704 @@
       </w:rPr>
     </w:lvl>
   </w:abstractNum>
+  <w:abstractNum w:abstractNumId="1" w15:restartNumberingAfterBreak="0">
+    <w:nsid w:val="20424ADF"/>
+    <w:multiLevelType w:val="hybridMultilevel"/>
+    <w:tmpl w:val="2E2EF4E8"/>
+    <w:lvl w:ilvl="0" w:tplc="0C0A000D">
+      <w:start w:val="1"/>
+      <w:numFmt w:val="bullet"/>
+      <w:lvlText w:val=""/>
+      <w:lvlJc w:val="left"/>
+      <w:pPr>
+        <w:ind w:left="720" w:hanging="360"/>
+      </w:pPr>
+      <w:rPr>
+        <w:rFonts w:ascii="Wingdings" w:hAnsi="Wingdings" w:hint="default"/>
+      </w:rPr>
+    </w:lvl>
+    <w:lvl w:ilvl="1" w:tplc="0C0A0003">
+      <w:start w:val="1"/>
+      <w:numFmt w:val="bullet"/>
+      <w:lvlText w:val="o"/>
+      <w:lvlJc w:val="left"/>
+      <w:pPr>
+        <w:ind w:left="1440" w:hanging="360"/>
+      </w:pPr>
+      <w:rPr>
+        <w:rFonts w:ascii="Courier New" w:hAnsi="Courier New" w:cs="Courier New" w:hint="default"/>
+      </w:rPr>
+    </w:lvl>
+    <w:lvl w:ilvl="2" w:tplc="0C0A0005" w:tentative="1">
+      <w:start w:val="1"/>
+      <w:numFmt w:val="bullet"/>
+      <w:lvlText w:val=""/>
+      <w:lvlJc w:val="left"/>
+      <w:pPr>
+        <w:ind w:left="2160" w:hanging="360"/>
+      </w:pPr>
+      <w:rPr>
+        <w:rFonts w:ascii="Wingdings" w:hAnsi="Wingdings" w:hint="default"/>
+      </w:rPr>
+    </w:lvl>
+    <w:lvl w:ilvl="3" w:tplc="0C0A0001" w:tentative="1">
+      <w:start w:val="1"/>
+      <w:numFmt w:val="bullet"/>
+      <w:lvlText w:val=""/>
+      <w:lvlJc w:val="left"/>
+      <w:pPr>
+        <w:ind w:left="2880" w:hanging="360"/>
+      </w:pPr>
+      <w:rPr>
+        <w:rFonts w:ascii="Symbol" w:hAnsi="Symbol" w:hint="default"/>
+      </w:rPr>
+    </w:lvl>
+    <w:lvl w:ilvl="4" w:tplc="0C0A0003" w:tentative="1">
+      <w:start w:val="1"/>
+      <w:numFmt w:val="bullet"/>
+      <w:lvlText w:val="o"/>
+      <w:lvlJc w:val="left"/>
+      <w:pPr>
+        <w:ind w:left="3600" w:hanging="360"/>
+      </w:pPr>
+      <w:rPr>
+        <w:rFonts w:ascii="Courier New" w:hAnsi="Courier New" w:cs="Courier New" w:hint="default"/>
+      </w:rPr>
+    </w:lvl>
+    <w:lvl w:ilvl="5" w:tplc="0C0A0005" w:tentative="1">
+      <w:start w:val="1"/>
+      <w:numFmt w:val="bullet"/>
+      <w:lvlText w:val=""/>
+      <w:lvlJc w:val="left"/>
+      <w:pPr>
+        <w:ind w:left="4320" w:hanging="360"/>
+      </w:pPr>
+      <w:rPr>
+        <w:rFonts w:ascii="Wingdings" w:hAnsi="Wingdings" w:hint="default"/>
+      </w:rPr>
+    </w:lvl>
+    <w:lvl w:ilvl="6" w:tplc="0C0A0001" w:tentative="1">
+      <w:start w:val="1"/>
+      <w:numFmt w:val="bullet"/>
+      <w:lvlText w:val=""/>
+      <w:lvlJc w:val="left"/>
+      <w:pPr>
+        <w:ind w:left="5040" w:hanging="360"/>
+      </w:pPr>
+      <w:rPr>
+        <w:rFonts w:ascii="Symbol" w:hAnsi="Symbol" w:hint="default"/>
+      </w:rPr>
+    </w:lvl>
+    <w:lvl w:ilvl="7" w:tplc="0C0A0003" w:tentative="1">
+      <w:start w:val="1"/>
+      <w:numFmt w:val="bullet"/>
+      <w:lvlText w:val="o"/>
+      <w:lvlJc w:val="left"/>
+      <w:pPr>
+        <w:ind w:left="5760" w:hanging="360"/>
+      </w:pPr>
+      <w:rPr>
+        <w:rFonts w:ascii="Courier New" w:hAnsi="Courier New" w:cs="Courier New" w:hint="default"/>
+      </w:rPr>
+    </w:lvl>
+    <w:lvl w:ilvl="8" w:tplc="0C0A0005" w:tentative="1">
+      <w:start w:val="1"/>
+      <w:numFmt w:val="bullet"/>
+      <w:lvlText w:val=""/>
+      <w:lvlJc w:val="left"/>
+      <w:pPr>
+        <w:ind w:left="6480" w:hanging="360"/>
+      </w:pPr>
+      <w:rPr>
+        <w:rFonts w:ascii="Wingdings" w:hAnsi="Wingdings" w:hint="default"/>
+      </w:rPr>
+    </w:lvl>
+  </w:abstractNum>
+  <w:abstractNum w:abstractNumId="2" w15:restartNumberingAfterBreak="0">
+    <w:nsid w:val="236A4882"/>
+    <w:multiLevelType w:val="hybridMultilevel"/>
+    <w:tmpl w:val="EF7E6716"/>
+    <w:lvl w:ilvl="0" w:tplc="0C0A000D">
+      <w:start w:val="1"/>
+      <w:numFmt w:val="bullet"/>
+      <w:lvlText w:val=""/>
+      <w:lvlJc w:val="left"/>
+      <w:pPr>
+        <w:ind w:left="720" w:hanging="360"/>
+      </w:pPr>
+      <w:rPr>
+        <w:rFonts w:ascii="Wingdings" w:hAnsi="Wingdings" w:hint="default"/>
+      </w:rPr>
+    </w:lvl>
+    <w:lvl w:ilvl="1" w:tplc="0C0A0003">
+      <w:start w:val="1"/>
+      <w:numFmt w:val="bullet"/>
+      <w:lvlText w:val="o"/>
+      <w:lvlJc w:val="left"/>
+      <w:pPr>
+        <w:ind w:left="1440" w:hanging="360"/>
+      </w:pPr>
+      <w:rPr>
+        <w:rFonts w:ascii="Courier New" w:hAnsi="Courier New" w:cs="Courier New" w:hint="default"/>
+      </w:rPr>
+    </w:lvl>
+    <w:lvl w:ilvl="2" w:tplc="0C0A0005" w:tentative="1">
+      <w:start w:val="1"/>
+      <w:numFmt w:val="bullet"/>
+      <w:lvlText w:val=""/>
+      <w:lvlJc w:val="left"/>
+      <w:pPr>
+        <w:ind w:left="2160" w:hanging="360"/>
+      </w:pPr>
+      <w:rPr>
+        <w:rFonts w:ascii="Wingdings" w:hAnsi="Wingdings" w:hint="default"/>
+      </w:rPr>
+    </w:lvl>
+    <w:lvl w:ilvl="3" w:tplc="0C0A0001" w:tentative="1">
+      <w:start w:val="1"/>
+      <w:numFmt w:val="bullet"/>
+      <w:lvlText w:val=""/>
+      <w:lvlJc w:val="left"/>
+      <w:pPr>
+        <w:ind w:left="2880" w:hanging="360"/>
+      </w:pPr>
+      <w:rPr>
+        <w:rFonts w:ascii="Symbol" w:hAnsi="Symbol" w:hint="default"/>
+      </w:rPr>
+    </w:lvl>
+    <w:lvl w:ilvl="4" w:tplc="0C0A0003" w:tentative="1">
+      <w:start w:val="1"/>
+      <w:numFmt w:val="bullet"/>
+      <w:lvlText w:val="o"/>
+      <w:lvlJc w:val="left"/>
+      <w:pPr>
+        <w:ind w:left="3600" w:hanging="360"/>
+      </w:pPr>
+      <w:rPr>
+        <w:rFonts w:ascii="Courier New" w:hAnsi="Courier New" w:cs="Courier New" w:hint="default"/>
+      </w:rPr>
+    </w:lvl>
+    <w:lvl w:ilvl="5" w:tplc="0C0A0005" w:tentative="1">
+      <w:start w:val="1"/>
+      <w:numFmt w:val="bullet"/>
+      <w:lvlText w:val=""/>
+      <w:lvlJc w:val="left"/>
+      <w:pPr>
+        <w:ind w:left="4320" w:hanging="360"/>
+      </w:pPr>
+      <w:rPr>
+        <w:rFonts w:ascii="Wingdings" w:hAnsi="Wingdings" w:hint="default"/>
+      </w:rPr>
+    </w:lvl>
+    <w:lvl w:ilvl="6" w:tplc="0C0A0001" w:tentative="1">
+      <w:start w:val="1"/>
+      <w:numFmt w:val="bullet"/>
+      <w:lvlText w:val=""/>
+      <w:lvlJc w:val="left"/>
+      <w:pPr>
+        <w:ind w:left="5040" w:hanging="360"/>
+      </w:pPr>
+      <w:rPr>
+        <w:rFonts w:ascii="Symbol" w:hAnsi="Symbol" w:hint="default"/>
+      </w:rPr>
+    </w:lvl>
+    <w:lvl w:ilvl="7" w:tplc="0C0A0003" w:tentative="1">
+      <w:start w:val="1"/>
+      <w:numFmt w:val="bullet"/>
+      <w:lvlText w:val="o"/>
+      <w:lvlJc w:val="left"/>
+      <w:pPr>
+        <w:ind w:left="5760" w:hanging="360"/>
+      </w:pPr>
+      <w:rPr>
+        <w:rFonts w:ascii="Courier New" w:hAnsi="Courier New" w:cs="Courier New" w:hint="default"/>
+      </w:rPr>
+    </w:lvl>
+    <w:lvl w:ilvl="8" w:tplc="0C0A0005" w:tentative="1">
+      <w:start w:val="1"/>
+      <w:numFmt w:val="bullet"/>
+      <w:lvlText w:val=""/>
+      <w:lvlJc w:val="left"/>
+      <w:pPr>
+        <w:ind w:left="6480" w:hanging="360"/>
+      </w:pPr>
+      <w:rPr>
+        <w:rFonts w:ascii="Wingdings" w:hAnsi="Wingdings" w:hint="default"/>
+      </w:rPr>
+    </w:lvl>
+  </w:abstractNum>
+  <w:abstractNum w:abstractNumId="3" w15:restartNumberingAfterBreak="0">
+    <w:nsid w:val="333A6ECD"/>
+    <w:multiLevelType w:val="hybridMultilevel"/>
+    <w:tmpl w:val="F752A0DE"/>
+    <w:lvl w:ilvl="0" w:tplc="0C0A000D">
+      <w:start w:val="1"/>
+      <w:numFmt w:val="bullet"/>
+      <w:lvlText w:val=""/>
+      <w:lvlJc w:val="left"/>
+      <w:pPr>
+        <w:ind w:left="720" w:hanging="360"/>
+      </w:pPr>
+      <w:rPr>
+        <w:rFonts w:ascii="Wingdings" w:hAnsi="Wingdings" w:hint="default"/>
+      </w:rPr>
+    </w:lvl>
+    <w:lvl w:ilvl="1" w:tplc="0C0A0003">
+      <w:start w:val="1"/>
+      <w:numFmt w:val="bullet"/>
+      <w:lvlText w:val="o"/>
+      <w:lvlJc w:val="left"/>
+      <w:pPr>
+        <w:ind w:left="1440" w:hanging="360"/>
+      </w:pPr>
+      <w:rPr>
+        <w:rFonts w:ascii="Courier New" w:hAnsi="Courier New" w:cs="Courier New" w:hint="default"/>
+      </w:rPr>
+    </w:lvl>
+    <w:lvl w:ilvl="2" w:tplc="0C0A0005" w:tentative="1">
+      <w:start w:val="1"/>
+      <w:numFmt w:val="bullet"/>
+      <w:lvlText w:val=""/>
+      <w:lvlJc w:val="left"/>
+      <w:pPr>
+        <w:ind w:left="2160" w:hanging="360"/>
+      </w:pPr>
+      <w:rPr>
+        <w:rFonts w:ascii="Wingdings" w:hAnsi="Wingdings" w:hint="default"/>
+      </w:rPr>
+    </w:lvl>
+    <w:lvl w:ilvl="3" w:tplc="0C0A0001" w:tentative="1">
+      <w:start w:val="1"/>
+      <w:numFmt w:val="bullet"/>
+      <w:lvlText w:val=""/>
+      <w:lvlJc w:val="left"/>
+      <w:pPr>
+        <w:ind w:left="2880" w:hanging="360"/>
+      </w:pPr>
+      <w:rPr>
+        <w:rFonts w:ascii="Symbol" w:hAnsi="Symbol" w:hint="default"/>
+      </w:rPr>
+    </w:lvl>
+    <w:lvl w:ilvl="4" w:tplc="0C0A0003" w:tentative="1">
+      <w:start w:val="1"/>
+      <w:numFmt w:val="bullet"/>
+      <w:lvlText w:val="o"/>
+      <w:lvlJc w:val="left"/>
+      <w:pPr>
+        <w:ind w:left="3600" w:hanging="360"/>
+      </w:pPr>
+      <w:rPr>
+        <w:rFonts w:ascii="Courier New" w:hAnsi="Courier New" w:cs="Courier New" w:hint="default"/>
+      </w:rPr>
+    </w:lvl>
+    <w:lvl w:ilvl="5" w:tplc="0C0A0005" w:tentative="1">
+      <w:start w:val="1"/>
+      <w:numFmt w:val="bullet"/>
+      <w:lvlText w:val=""/>
+      <w:lvlJc w:val="left"/>
+      <w:pPr>
+        <w:ind w:left="4320" w:hanging="360"/>
+      </w:pPr>
+      <w:rPr>
+        <w:rFonts w:ascii="Wingdings" w:hAnsi="Wingdings" w:hint="default"/>
+      </w:rPr>
+    </w:lvl>
+    <w:lvl w:ilvl="6" w:tplc="0C0A0001" w:tentative="1">
+      <w:start w:val="1"/>
+      <w:numFmt w:val="bullet"/>
+      <w:lvlText w:val=""/>
+      <w:lvlJc w:val="left"/>
+      <w:pPr>
+        <w:ind w:left="5040" w:hanging="360"/>
+      </w:pPr>
+      <w:rPr>
+        <w:rFonts w:ascii="Symbol" w:hAnsi="Symbol" w:hint="default"/>
+      </w:rPr>
+    </w:lvl>
+    <w:lvl w:ilvl="7" w:tplc="0C0A0003" w:tentative="1">
+      <w:start w:val="1"/>
+      <w:numFmt w:val="bullet"/>
+      <w:lvlText w:val="o"/>
+      <w:lvlJc w:val="left"/>
+      <w:pPr>
+        <w:ind w:left="5760" w:hanging="360"/>
+      </w:pPr>
+      <w:rPr>
+        <w:rFonts w:ascii="Courier New" w:hAnsi="Courier New" w:cs="Courier New" w:hint="default"/>
+      </w:rPr>
+    </w:lvl>
+    <w:lvl w:ilvl="8" w:tplc="0C0A0005" w:tentative="1">
+      <w:start w:val="1"/>
+      <w:numFmt w:val="bullet"/>
+      <w:lvlText w:val=""/>
+      <w:lvlJc w:val="left"/>
+      <w:pPr>
+        <w:ind w:left="6480" w:hanging="360"/>
+      </w:pPr>
+      <w:rPr>
+        <w:rFonts w:ascii="Wingdings" w:hAnsi="Wingdings" w:hint="default"/>
+      </w:rPr>
+    </w:lvl>
+  </w:abstractNum>
+  <w:abstractNum w:abstractNumId="4" w15:restartNumberingAfterBreak="0">
+    <w:nsid w:val="3D245BBE"/>
+    <w:multiLevelType w:val="hybridMultilevel"/>
+    <w:tmpl w:val="8BB64DD0"/>
+    <w:lvl w:ilvl="0" w:tplc="0C0A000D">
+      <w:start w:val="1"/>
+      <w:numFmt w:val="bullet"/>
+      <w:lvlText w:val=""/>
+      <w:lvlJc w:val="left"/>
+      <w:pPr>
+        <w:ind w:left="720" w:hanging="360"/>
+      </w:pPr>
+      <w:rPr>
+        <w:rFonts w:ascii="Wingdings" w:hAnsi="Wingdings" w:hint="default"/>
+      </w:rPr>
+    </w:lvl>
+    <w:lvl w:ilvl="1" w:tplc="0C0A0003">
+      <w:start w:val="1"/>
+      <w:numFmt w:val="bullet"/>
+      <w:lvlText w:val="o"/>
+      <w:lvlJc w:val="left"/>
+      <w:pPr>
+        <w:ind w:left="1440" w:hanging="360"/>
+      </w:pPr>
+      <w:rPr>
+        <w:rFonts w:ascii="Courier New" w:hAnsi="Courier New" w:cs="Courier New" w:hint="default"/>
+      </w:rPr>
+    </w:lvl>
+    <w:lvl w:ilvl="2" w:tplc="0C0A0005" w:tentative="1">
+      <w:start w:val="1"/>
+      <w:numFmt w:val="bullet"/>
+      <w:lvlText w:val=""/>
+      <w:lvlJc w:val="left"/>
+      <w:pPr>
+        <w:ind w:left="2160" w:hanging="360"/>
+      </w:pPr>
+      <w:rPr>
+        <w:rFonts w:ascii="Wingdings" w:hAnsi="Wingdings" w:hint="default"/>
+      </w:rPr>
+    </w:lvl>
+    <w:lvl w:ilvl="3" w:tplc="0C0A0001" w:tentative="1">
+      <w:start w:val="1"/>
+      <w:numFmt w:val="bullet"/>
+      <w:lvlText w:val=""/>
+      <w:lvlJc w:val="left"/>
+      <w:pPr>
+        <w:ind w:left="2880" w:hanging="360"/>
+      </w:pPr>
+      <w:rPr>
+        <w:rFonts w:ascii="Symbol" w:hAnsi="Symbol" w:hint="default"/>
+      </w:rPr>
+    </w:lvl>
+    <w:lvl w:ilvl="4" w:tplc="0C0A0003" w:tentative="1">
+      <w:start w:val="1"/>
+      <w:numFmt w:val="bullet"/>
+      <w:lvlText w:val="o"/>
+      <w:lvlJc w:val="left"/>
+      <w:pPr>
+        <w:ind w:left="3600" w:hanging="360"/>
+      </w:pPr>
+      <w:rPr>
+        <w:rFonts w:ascii="Courier New" w:hAnsi="Courier New" w:cs="Courier New" w:hint="default"/>
+      </w:rPr>
+    </w:lvl>
+    <w:lvl w:ilvl="5" w:tplc="0C0A0005" w:tentative="1">
+      <w:start w:val="1"/>
+      <w:numFmt w:val="bullet"/>
+      <w:lvlText w:val=""/>
+      <w:lvlJc w:val="left"/>
+      <w:pPr>
+        <w:ind w:left="4320" w:hanging="360"/>
+      </w:pPr>
+      <w:rPr>
+        <w:rFonts w:ascii="Wingdings" w:hAnsi="Wingdings" w:hint="default"/>
+      </w:rPr>
+    </w:lvl>
+    <w:lvl w:ilvl="6" w:tplc="0C0A0001" w:tentative="1">
+      <w:start w:val="1"/>
+      <w:numFmt w:val="bullet"/>
+      <w:lvlText w:val=""/>
+      <w:lvlJc w:val="left"/>
+      <w:pPr>
+        <w:ind w:left="5040" w:hanging="360"/>
+      </w:pPr>
+      <w:rPr>
+        <w:rFonts w:ascii="Symbol" w:hAnsi="Symbol" w:hint="default"/>
+      </w:rPr>
+    </w:lvl>
+    <w:lvl w:ilvl="7" w:tplc="0C0A0003" w:tentative="1">
+      <w:start w:val="1"/>
+      <w:numFmt w:val="bullet"/>
+      <w:lvlText w:val="o"/>
+      <w:lvlJc w:val="left"/>
+      <w:pPr>
+        <w:ind w:left="5760" w:hanging="360"/>
+      </w:pPr>
+      <w:rPr>
+        <w:rFonts w:ascii="Courier New" w:hAnsi="Courier New" w:cs="Courier New" w:hint="default"/>
+      </w:rPr>
+    </w:lvl>
+    <w:lvl w:ilvl="8" w:tplc="0C0A0005" w:tentative="1">
+      <w:start w:val="1"/>
+      <w:numFmt w:val="bullet"/>
+      <w:lvlText w:val=""/>
+      <w:lvlJc w:val="left"/>
+      <w:pPr>
+        <w:ind w:left="6480" w:hanging="360"/>
+      </w:pPr>
+      <w:rPr>
+        <w:rFonts w:ascii="Wingdings" w:hAnsi="Wingdings" w:hint="default"/>
+      </w:rPr>
+    </w:lvl>
+  </w:abstractNum>
+  <w:abstractNum w:abstractNumId="5" w15:restartNumberingAfterBreak="0">
+    <w:nsid w:val="4A927C37"/>
+    <w:multiLevelType w:val="hybridMultilevel"/>
+    <w:tmpl w:val="48B6CB90"/>
+    <w:lvl w:ilvl="0" w:tplc="0C0A000D">
+      <w:start w:val="1"/>
+      <w:numFmt w:val="bullet"/>
+      <w:lvlText w:val=""/>
+      <w:lvlJc w:val="left"/>
+      <w:pPr>
+        <w:ind w:left="720" w:hanging="360"/>
+      </w:pPr>
+      <w:rPr>
+        <w:rFonts w:ascii="Wingdings" w:hAnsi="Wingdings" w:hint="default"/>
+      </w:rPr>
+    </w:lvl>
+    <w:lvl w:ilvl="1" w:tplc="0C0A0003">
+      <w:start w:val="1"/>
+      <w:numFmt w:val="bullet"/>
+      <w:lvlText w:val="o"/>
+      <w:lvlJc w:val="left"/>
+      <w:pPr>
+        <w:ind w:left="1440" w:hanging="360"/>
+      </w:pPr>
+      <w:rPr>
+        <w:rFonts w:ascii="Courier New" w:hAnsi="Courier New" w:cs="Courier New" w:hint="default"/>
+      </w:rPr>
+    </w:lvl>
+    <w:lvl w:ilvl="2" w:tplc="0C0A0005" w:tentative="1">
+      <w:start w:val="1"/>
+      <w:numFmt w:val="bullet"/>
+      <w:lvlText w:val=""/>
+      <w:lvlJc w:val="left"/>
+      <w:pPr>
+        <w:ind w:left="2160" w:hanging="360"/>
+      </w:pPr>
+      <w:rPr>
+        <w:rFonts w:ascii="Wingdings" w:hAnsi="Wingdings" w:hint="default"/>
+      </w:rPr>
+    </w:lvl>
+    <w:lvl w:ilvl="3" w:tplc="0C0A0001" w:tentative="1">
+      <w:start w:val="1"/>
+      <w:numFmt w:val="bullet"/>
+      <w:lvlText w:val=""/>
+      <w:lvlJc w:val="left"/>
+      <w:pPr>
+        <w:ind w:left="2880" w:hanging="360"/>
+      </w:pPr>
+      <w:rPr>
+        <w:rFonts w:ascii="Symbol" w:hAnsi="Symbol" w:hint="default"/>
+      </w:rPr>
+    </w:lvl>
+    <w:lvl w:ilvl="4" w:tplc="0C0A0003" w:tentative="1">
+      <w:start w:val="1"/>
+      <w:numFmt w:val="bullet"/>
+      <w:lvlText w:val="o"/>
+      <w:lvlJc w:val="left"/>
+      <w:pPr>
+        <w:ind w:left="3600" w:hanging="360"/>
+      </w:pPr>
+      <w:rPr>
+        <w:rFonts w:ascii="Courier New" w:hAnsi="Courier New" w:cs="Courier New" w:hint="default"/>
+      </w:rPr>
+    </w:lvl>
+    <w:lvl w:ilvl="5" w:tplc="0C0A0005" w:tentative="1">
+      <w:start w:val="1"/>
+      <w:numFmt w:val="bullet"/>
+      <w:lvlText w:val=""/>
+      <w:lvlJc w:val="left"/>
+      <w:pPr>
+        <w:ind w:left="4320" w:hanging="360"/>
+      </w:pPr>
+      <w:rPr>
+        <w:rFonts w:ascii="Wingdings" w:hAnsi="Wingdings" w:hint="default"/>
+      </w:rPr>
+    </w:lvl>
+    <w:lvl w:ilvl="6" w:tplc="0C0A0001" w:tentative="1">
+      <w:start w:val="1"/>
+      <w:numFmt w:val="bullet"/>
+      <w:lvlText w:val=""/>
+      <w:lvlJc w:val="left"/>
+      <w:pPr>
+        <w:ind w:left="5040" w:hanging="360"/>
+      </w:pPr>
+      <w:rPr>
+        <w:rFonts w:ascii="Symbol" w:hAnsi="Symbol" w:hint="default"/>
+      </w:rPr>
+    </w:lvl>
+    <w:lvl w:ilvl="7" w:tplc="0C0A0003" w:tentative="1">
+      <w:start w:val="1"/>
+      <w:numFmt w:val="bullet"/>
+      <w:lvlText w:val="o"/>
+      <w:lvlJc w:val="left"/>
+      <w:pPr>
+        <w:ind w:left="5760" w:hanging="360"/>
+      </w:pPr>
+      <w:rPr>
+        <w:rFonts w:ascii="Courier New" w:hAnsi="Courier New" w:cs="Courier New" w:hint="default"/>
+      </w:rPr>
+    </w:lvl>
+    <w:lvl w:ilvl="8" w:tplc="0C0A0005" w:tentative="1">
+      <w:start w:val="1"/>
+      <w:numFmt w:val="bullet"/>
+      <w:lvlText w:val=""/>
+      <w:lvlJc w:val="left"/>
+      <w:pPr>
+        <w:ind w:left="6480" w:hanging="360"/>
+      </w:pPr>
+      <w:rPr>
+        <w:rFonts w:ascii="Wingdings" w:hAnsi="Wingdings" w:hint="default"/>
+      </w:rPr>
+    </w:lvl>
+  </w:abstractNum>
+  <w:abstractNum w:abstractNumId="6" w15:restartNumberingAfterBreak="0">
+    <w:nsid w:val="5304105C"/>
+    <w:multiLevelType w:val="hybridMultilevel"/>
+    <w:tmpl w:val="A852CA98"/>
+    <w:lvl w:ilvl="0" w:tplc="0C0A000D">
+      <w:start w:val="1"/>
+      <w:numFmt w:val="bullet"/>
+      <w:lvlText w:val=""/>
+      <w:lvlJc w:val="left"/>
+      <w:pPr>
+        <w:ind w:left="720" w:hanging="360"/>
+      </w:pPr>
+      <w:rPr>
+        <w:rFonts w:ascii="Wingdings" w:hAnsi="Wingdings" w:hint="default"/>
+      </w:rPr>
+    </w:lvl>
+    <w:lvl w:ilvl="1" w:tplc="0C0A0003">
+      <w:start w:val="1"/>
+      <w:numFmt w:val="bullet"/>
+      <w:lvlText w:val="o"/>
+      <w:lvlJc w:val="left"/>
+      <w:pPr>
+        <w:ind w:left="1440" w:hanging="360"/>
+      </w:pPr>
+      <w:rPr>
+        <w:rFonts w:ascii="Courier New" w:hAnsi="Courier New" w:cs="Courier New" w:hint="default"/>
+      </w:rPr>
+    </w:lvl>
+    <w:lvl w:ilvl="2" w:tplc="0C0A0005" w:tentative="1">
+      <w:start w:val="1"/>
+      <w:numFmt w:val="bullet"/>
+      <w:lvlText w:val=""/>
+      <w:lvlJc w:val="left"/>
+      <w:pPr>
+        <w:ind w:left="2160" w:hanging="360"/>
+      </w:pPr>
+      <w:rPr>
+        <w:rFonts w:ascii="Wingdings" w:hAnsi="Wingdings" w:hint="default"/>
+      </w:rPr>
+    </w:lvl>
+    <w:lvl w:ilvl="3" w:tplc="0C0A0001" w:tentative="1">
+      <w:start w:val="1"/>
+      <w:numFmt w:val="bullet"/>
+      <w:lvlText w:val=""/>
+      <w:lvlJc w:val="left"/>
+      <w:pPr>
+        <w:ind w:left="2880" w:hanging="360"/>
+      </w:pPr>
+      <w:rPr>
+        <w:rFonts w:ascii="Symbol" w:hAnsi="Symbol" w:hint="default"/>
+      </w:rPr>
+    </w:lvl>
+    <w:lvl w:ilvl="4" w:tplc="0C0A0003" w:tentative="1">
+      <w:start w:val="1"/>
+      <w:numFmt w:val="bullet"/>
+      <w:lvlText w:val="o"/>
+      <w:lvlJc w:val="left"/>
+      <w:pPr>
+        <w:ind w:left="3600" w:hanging="360"/>
+      </w:pPr>
+      <w:rPr>
+        <w:rFonts w:ascii="Courier New" w:hAnsi="Courier New" w:cs="Courier New" w:hint="default"/>
+      </w:rPr>
+    </w:lvl>
+    <w:lvl w:ilvl="5" w:tplc="0C0A0005" w:tentative="1">
+      <w:start w:val="1"/>
+      <w:numFmt w:val="bullet"/>
+      <w:lvlText w:val=""/>
+      <w:lvlJc w:val="left"/>
+      <w:pPr>
+        <w:ind w:left="4320" w:hanging="360"/>
+      </w:pPr>
+      <w:rPr>
+        <w:rFonts w:ascii="Wingdings" w:hAnsi="Wingdings" w:hint="default"/>
+      </w:rPr>
+    </w:lvl>
+    <w:lvl w:ilvl="6" w:tplc="0C0A0001" w:tentative="1">
+      <w:start w:val="1"/>
+      <w:numFmt w:val="bullet"/>
+      <w:lvlText w:val=""/>
+      <w:lvlJc w:val="left"/>
+      <w:pPr>
+        <w:ind w:left="5040" w:hanging="360"/>
+      </w:pPr>
+      <w:rPr>
+        <w:rFonts w:ascii="Symbol" w:hAnsi="Symbol" w:hint="default"/>
+      </w:rPr>
+    </w:lvl>
+    <w:lvl w:ilvl="7" w:tplc="0C0A0003" w:tentative="1">
+      <w:start w:val="1"/>
+      <w:numFmt w:val="bullet"/>
+      <w:lvlText w:val="o"/>
+      <w:lvlJc w:val="left"/>
+      <w:pPr>
+        <w:ind w:left="5760" w:hanging="360"/>
+      </w:pPr>
+      <w:rPr>
+        <w:rFonts w:ascii="Courier New" w:hAnsi="Courier New" w:cs="Courier New" w:hint="default"/>
+      </w:rPr>
+    </w:lvl>
+    <w:lvl w:ilvl="8" w:tplc="0C0A0005" w:tentative="1">
+      <w:start w:val="1"/>
+      <w:numFmt w:val="bullet"/>
+      <w:lvlText w:val=""/>
+      <w:lvlJc w:val="left"/>
+      <w:pPr>
+        <w:ind w:left="6480" w:hanging="360"/>
+      </w:pPr>
+      <w:rPr>
+        <w:rFonts w:ascii="Wingdings" w:hAnsi="Wingdings" w:hint="default"/>
+      </w:rPr>
+    </w:lvl>
+  </w:abstractNum>
   <w:num w:numId="1">
     <w:abstractNumId w:val="0"/>
+  </w:num>
+  <w:num w:numId="2">
+    <w:abstractNumId w:val="4"/>
+  </w:num>
+  <w:num w:numId="3">
+    <w:abstractNumId w:val="2"/>
+  </w:num>
+  <w:num w:numId="4">
+    <w:abstractNumId w:val="3"/>
+  </w:num>
+  <w:num w:numId="5">
+    <w:abstractNumId w:val="5"/>
+  </w:num>
+  <w:num w:numId="6">
+    <w:abstractNumId w:val="6"/>
+  </w:num>
+  <w:num w:numId="7">
+    <w:abstractNumId w:val="1"/>
   </w:num>
 </w:numbering>
 </file>

</xml_diff>

<commit_message>
API completa a excepcion de temas relacionados con puntos de interes que habra que investigar la API de GOOGEL. Android Creado y Retrofit iniciado
</commit_message>
<xml_diff>
--- a/CASOS_DE_USO.docx
+++ b/CASOS_DE_USO.docx
@@ -653,7 +653,7 @@
         <w:pStyle w:val="Prrafodelista"/>
         <w:numPr>
           <w:ilvl w:val="0"/>
-          <w:numId w:val="1"/>
+          <w:numId w:val="8"/>
         </w:numPr>
       </w:pPr>
       <w:r>
@@ -957,7 +957,7 @@
         <w:pStyle w:val="Prrafodelista"/>
         <w:numPr>
           <w:ilvl w:val="0"/>
-          <w:numId w:val="1"/>
+          <w:numId w:val="9"/>
         </w:numPr>
       </w:pPr>
       <w:r>
@@ -1268,7 +1268,7 @@
         <w:pStyle w:val="Prrafodelista"/>
         <w:numPr>
           <w:ilvl w:val="0"/>
-          <w:numId w:val="1"/>
+          <w:numId w:val="10"/>
         </w:numPr>
       </w:pPr>
       <w:r>
@@ -1709,6 +1709,119 @@
     </w:lvl>
   </w:abstractNum>
   <w:abstractNum w:abstractNumId="1" w15:restartNumberingAfterBreak="0">
+    <w:nsid w:val="1AF028BC"/>
+    <w:multiLevelType w:val="hybridMultilevel"/>
+    <w:tmpl w:val="CB0875F6"/>
+    <w:lvl w:ilvl="0" w:tplc="0C0A000D">
+      <w:start w:val="1"/>
+      <w:numFmt w:val="bullet"/>
+      <w:lvlText w:val=""/>
+      <w:lvlJc w:val="left"/>
+      <w:pPr>
+        <w:ind w:left="720" w:hanging="360"/>
+      </w:pPr>
+      <w:rPr>
+        <w:rFonts w:ascii="Wingdings" w:hAnsi="Wingdings" w:hint="default"/>
+      </w:rPr>
+    </w:lvl>
+    <w:lvl w:ilvl="1" w:tplc="0C0A0003">
+      <w:start w:val="1"/>
+      <w:numFmt w:val="bullet"/>
+      <w:lvlText w:val="o"/>
+      <w:lvlJc w:val="left"/>
+      <w:pPr>
+        <w:ind w:left="1440" w:hanging="360"/>
+      </w:pPr>
+      <w:rPr>
+        <w:rFonts w:ascii="Courier New" w:hAnsi="Courier New" w:cs="Courier New" w:hint="default"/>
+      </w:rPr>
+    </w:lvl>
+    <w:lvl w:ilvl="2" w:tplc="0C0A0005" w:tentative="1">
+      <w:start w:val="1"/>
+      <w:numFmt w:val="bullet"/>
+      <w:lvlText w:val=""/>
+      <w:lvlJc w:val="left"/>
+      <w:pPr>
+        <w:ind w:left="2160" w:hanging="360"/>
+      </w:pPr>
+      <w:rPr>
+        <w:rFonts w:ascii="Wingdings" w:hAnsi="Wingdings" w:hint="default"/>
+      </w:rPr>
+    </w:lvl>
+    <w:lvl w:ilvl="3" w:tplc="0C0A0001" w:tentative="1">
+      <w:start w:val="1"/>
+      <w:numFmt w:val="bullet"/>
+      <w:lvlText w:val=""/>
+      <w:lvlJc w:val="left"/>
+      <w:pPr>
+        <w:ind w:left="2880" w:hanging="360"/>
+      </w:pPr>
+      <w:rPr>
+        <w:rFonts w:ascii="Symbol" w:hAnsi="Symbol" w:hint="default"/>
+      </w:rPr>
+    </w:lvl>
+    <w:lvl w:ilvl="4" w:tplc="0C0A0003" w:tentative="1">
+      <w:start w:val="1"/>
+      <w:numFmt w:val="bullet"/>
+      <w:lvlText w:val="o"/>
+      <w:lvlJc w:val="left"/>
+      <w:pPr>
+        <w:ind w:left="3600" w:hanging="360"/>
+      </w:pPr>
+      <w:rPr>
+        <w:rFonts w:ascii="Courier New" w:hAnsi="Courier New" w:cs="Courier New" w:hint="default"/>
+      </w:rPr>
+    </w:lvl>
+    <w:lvl w:ilvl="5" w:tplc="0C0A0005" w:tentative="1">
+      <w:start w:val="1"/>
+      <w:numFmt w:val="bullet"/>
+      <w:lvlText w:val=""/>
+      <w:lvlJc w:val="left"/>
+      <w:pPr>
+        <w:ind w:left="4320" w:hanging="360"/>
+      </w:pPr>
+      <w:rPr>
+        <w:rFonts w:ascii="Wingdings" w:hAnsi="Wingdings" w:hint="default"/>
+      </w:rPr>
+    </w:lvl>
+    <w:lvl w:ilvl="6" w:tplc="0C0A0001" w:tentative="1">
+      <w:start w:val="1"/>
+      <w:numFmt w:val="bullet"/>
+      <w:lvlText w:val=""/>
+      <w:lvlJc w:val="left"/>
+      <w:pPr>
+        <w:ind w:left="5040" w:hanging="360"/>
+      </w:pPr>
+      <w:rPr>
+        <w:rFonts w:ascii="Symbol" w:hAnsi="Symbol" w:hint="default"/>
+      </w:rPr>
+    </w:lvl>
+    <w:lvl w:ilvl="7" w:tplc="0C0A0003" w:tentative="1">
+      <w:start w:val="1"/>
+      <w:numFmt w:val="bullet"/>
+      <w:lvlText w:val="o"/>
+      <w:lvlJc w:val="left"/>
+      <w:pPr>
+        <w:ind w:left="5760" w:hanging="360"/>
+      </w:pPr>
+      <w:rPr>
+        <w:rFonts w:ascii="Courier New" w:hAnsi="Courier New" w:cs="Courier New" w:hint="default"/>
+      </w:rPr>
+    </w:lvl>
+    <w:lvl w:ilvl="8" w:tplc="0C0A0005" w:tentative="1">
+      <w:start w:val="1"/>
+      <w:numFmt w:val="bullet"/>
+      <w:lvlText w:val=""/>
+      <w:lvlJc w:val="left"/>
+      <w:pPr>
+        <w:ind w:left="6480" w:hanging="360"/>
+      </w:pPr>
+      <w:rPr>
+        <w:rFonts w:ascii="Wingdings" w:hAnsi="Wingdings" w:hint="default"/>
+      </w:rPr>
+    </w:lvl>
+  </w:abstractNum>
+  <w:abstractNum w:abstractNumId="2" w15:restartNumberingAfterBreak="0">
     <w:nsid w:val="20424ADF"/>
     <w:multiLevelType w:val="hybridMultilevel"/>
     <w:tmpl w:val="2E2EF4E8"/>
@@ -1821,7 +1934,7 @@
       </w:rPr>
     </w:lvl>
   </w:abstractNum>
-  <w:abstractNum w:abstractNumId="2" w15:restartNumberingAfterBreak="0">
+  <w:abstractNum w:abstractNumId="3" w15:restartNumberingAfterBreak="0">
     <w:nsid w:val="236A4882"/>
     <w:multiLevelType w:val="hybridMultilevel"/>
     <w:tmpl w:val="EF7E6716"/>
@@ -1934,7 +2047,7 @@
       </w:rPr>
     </w:lvl>
   </w:abstractNum>
-  <w:abstractNum w:abstractNumId="3" w15:restartNumberingAfterBreak="0">
+  <w:abstractNum w:abstractNumId="4" w15:restartNumberingAfterBreak="0">
     <w:nsid w:val="333A6ECD"/>
     <w:multiLevelType w:val="hybridMultilevel"/>
     <w:tmpl w:val="F752A0DE"/>
@@ -2047,7 +2160,7 @@
       </w:rPr>
     </w:lvl>
   </w:abstractNum>
-  <w:abstractNum w:abstractNumId="4" w15:restartNumberingAfterBreak="0">
+  <w:abstractNum w:abstractNumId="5" w15:restartNumberingAfterBreak="0">
     <w:nsid w:val="3D245BBE"/>
     <w:multiLevelType w:val="hybridMultilevel"/>
     <w:tmpl w:val="8BB64DD0"/>
@@ -2160,7 +2273,7 @@
       </w:rPr>
     </w:lvl>
   </w:abstractNum>
-  <w:abstractNum w:abstractNumId="5" w15:restartNumberingAfterBreak="0">
+  <w:abstractNum w:abstractNumId="6" w15:restartNumberingAfterBreak="0">
     <w:nsid w:val="4A927C37"/>
     <w:multiLevelType w:val="hybridMultilevel"/>
     <w:tmpl w:val="48B6CB90"/>
@@ -2273,10 +2386,236 @@
       </w:rPr>
     </w:lvl>
   </w:abstractNum>
-  <w:abstractNum w:abstractNumId="6" w15:restartNumberingAfterBreak="0">
+  <w:abstractNum w:abstractNumId="7" w15:restartNumberingAfterBreak="0">
     <w:nsid w:val="5304105C"/>
     <w:multiLevelType w:val="hybridMultilevel"/>
     <w:tmpl w:val="A852CA98"/>
+    <w:lvl w:ilvl="0" w:tplc="0C0A000D">
+      <w:start w:val="1"/>
+      <w:numFmt w:val="bullet"/>
+      <w:lvlText w:val=""/>
+      <w:lvlJc w:val="left"/>
+      <w:pPr>
+        <w:ind w:left="720" w:hanging="360"/>
+      </w:pPr>
+      <w:rPr>
+        <w:rFonts w:ascii="Wingdings" w:hAnsi="Wingdings" w:hint="default"/>
+      </w:rPr>
+    </w:lvl>
+    <w:lvl w:ilvl="1" w:tplc="0C0A0003">
+      <w:start w:val="1"/>
+      <w:numFmt w:val="bullet"/>
+      <w:lvlText w:val="o"/>
+      <w:lvlJc w:val="left"/>
+      <w:pPr>
+        <w:ind w:left="1440" w:hanging="360"/>
+      </w:pPr>
+      <w:rPr>
+        <w:rFonts w:ascii="Courier New" w:hAnsi="Courier New" w:cs="Courier New" w:hint="default"/>
+      </w:rPr>
+    </w:lvl>
+    <w:lvl w:ilvl="2" w:tplc="0C0A0005" w:tentative="1">
+      <w:start w:val="1"/>
+      <w:numFmt w:val="bullet"/>
+      <w:lvlText w:val=""/>
+      <w:lvlJc w:val="left"/>
+      <w:pPr>
+        <w:ind w:left="2160" w:hanging="360"/>
+      </w:pPr>
+      <w:rPr>
+        <w:rFonts w:ascii="Wingdings" w:hAnsi="Wingdings" w:hint="default"/>
+      </w:rPr>
+    </w:lvl>
+    <w:lvl w:ilvl="3" w:tplc="0C0A0001" w:tentative="1">
+      <w:start w:val="1"/>
+      <w:numFmt w:val="bullet"/>
+      <w:lvlText w:val=""/>
+      <w:lvlJc w:val="left"/>
+      <w:pPr>
+        <w:ind w:left="2880" w:hanging="360"/>
+      </w:pPr>
+      <w:rPr>
+        <w:rFonts w:ascii="Symbol" w:hAnsi="Symbol" w:hint="default"/>
+      </w:rPr>
+    </w:lvl>
+    <w:lvl w:ilvl="4" w:tplc="0C0A0003" w:tentative="1">
+      <w:start w:val="1"/>
+      <w:numFmt w:val="bullet"/>
+      <w:lvlText w:val="o"/>
+      <w:lvlJc w:val="left"/>
+      <w:pPr>
+        <w:ind w:left="3600" w:hanging="360"/>
+      </w:pPr>
+      <w:rPr>
+        <w:rFonts w:ascii="Courier New" w:hAnsi="Courier New" w:cs="Courier New" w:hint="default"/>
+      </w:rPr>
+    </w:lvl>
+    <w:lvl w:ilvl="5" w:tplc="0C0A0005" w:tentative="1">
+      <w:start w:val="1"/>
+      <w:numFmt w:val="bullet"/>
+      <w:lvlText w:val=""/>
+      <w:lvlJc w:val="left"/>
+      <w:pPr>
+        <w:ind w:left="4320" w:hanging="360"/>
+      </w:pPr>
+      <w:rPr>
+        <w:rFonts w:ascii="Wingdings" w:hAnsi="Wingdings" w:hint="default"/>
+      </w:rPr>
+    </w:lvl>
+    <w:lvl w:ilvl="6" w:tplc="0C0A0001" w:tentative="1">
+      <w:start w:val="1"/>
+      <w:numFmt w:val="bullet"/>
+      <w:lvlText w:val=""/>
+      <w:lvlJc w:val="left"/>
+      <w:pPr>
+        <w:ind w:left="5040" w:hanging="360"/>
+      </w:pPr>
+      <w:rPr>
+        <w:rFonts w:ascii="Symbol" w:hAnsi="Symbol" w:hint="default"/>
+      </w:rPr>
+    </w:lvl>
+    <w:lvl w:ilvl="7" w:tplc="0C0A0003" w:tentative="1">
+      <w:start w:val="1"/>
+      <w:numFmt w:val="bullet"/>
+      <w:lvlText w:val="o"/>
+      <w:lvlJc w:val="left"/>
+      <w:pPr>
+        <w:ind w:left="5760" w:hanging="360"/>
+      </w:pPr>
+      <w:rPr>
+        <w:rFonts w:ascii="Courier New" w:hAnsi="Courier New" w:cs="Courier New" w:hint="default"/>
+      </w:rPr>
+    </w:lvl>
+    <w:lvl w:ilvl="8" w:tplc="0C0A0005" w:tentative="1">
+      <w:start w:val="1"/>
+      <w:numFmt w:val="bullet"/>
+      <w:lvlText w:val=""/>
+      <w:lvlJc w:val="left"/>
+      <w:pPr>
+        <w:ind w:left="6480" w:hanging="360"/>
+      </w:pPr>
+      <w:rPr>
+        <w:rFonts w:ascii="Wingdings" w:hAnsi="Wingdings" w:hint="default"/>
+      </w:rPr>
+    </w:lvl>
+  </w:abstractNum>
+  <w:abstractNum w:abstractNumId="8" w15:restartNumberingAfterBreak="0">
+    <w:nsid w:val="6D506477"/>
+    <w:multiLevelType w:val="hybridMultilevel"/>
+    <w:tmpl w:val="009A785A"/>
+    <w:lvl w:ilvl="0" w:tplc="0C0A000D">
+      <w:start w:val="1"/>
+      <w:numFmt w:val="bullet"/>
+      <w:lvlText w:val=""/>
+      <w:lvlJc w:val="left"/>
+      <w:pPr>
+        <w:ind w:left="720" w:hanging="360"/>
+      </w:pPr>
+      <w:rPr>
+        <w:rFonts w:ascii="Wingdings" w:hAnsi="Wingdings" w:hint="default"/>
+      </w:rPr>
+    </w:lvl>
+    <w:lvl w:ilvl="1" w:tplc="0C0A0003">
+      <w:start w:val="1"/>
+      <w:numFmt w:val="bullet"/>
+      <w:lvlText w:val="o"/>
+      <w:lvlJc w:val="left"/>
+      <w:pPr>
+        <w:ind w:left="1440" w:hanging="360"/>
+      </w:pPr>
+      <w:rPr>
+        <w:rFonts w:ascii="Courier New" w:hAnsi="Courier New" w:cs="Courier New" w:hint="default"/>
+      </w:rPr>
+    </w:lvl>
+    <w:lvl w:ilvl="2" w:tplc="0C0A0005" w:tentative="1">
+      <w:start w:val="1"/>
+      <w:numFmt w:val="bullet"/>
+      <w:lvlText w:val=""/>
+      <w:lvlJc w:val="left"/>
+      <w:pPr>
+        <w:ind w:left="2160" w:hanging="360"/>
+      </w:pPr>
+      <w:rPr>
+        <w:rFonts w:ascii="Wingdings" w:hAnsi="Wingdings" w:hint="default"/>
+      </w:rPr>
+    </w:lvl>
+    <w:lvl w:ilvl="3" w:tplc="0C0A0001" w:tentative="1">
+      <w:start w:val="1"/>
+      <w:numFmt w:val="bullet"/>
+      <w:lvlText w:val=""/>
+      <w:lvlJc w:val="left"/>
+      <w:pPr>
+        <w:ind w:left="2880" w:hanging="360"/>
+      </w:pPr>
+      <w:rPr>
+        <w:rFonts w:ascii="Symbol" w:hAnsi="Symbol" w:hint="default"/>
+      </w:rPr>
+    </w:lvl>
+    <w:lvl w:ilvl="4" w:tplc="0C0A0003" w:tentative="1">
+      <w:start w:val="1"/>
+      <w:numFmt w:val="bullet"/>
+      <w:lvlText w:val="o"/>
+      <w:lvlJc w:val="left"/>
+      <w:pPr>
+        <w:ind w:left="3600" w:hanging="360"/>
+      </w:pPr>
+      <w:rPr>
+        <w:rFonts w:ascii="Courier New" w:hAnsi="Courier New" w:cs="Courier New" w:hint="default"/>
+      </w:rPr>
+    </w:lvl>
+    <w:lvl w:ilvl="5" w:tplc="0C0A0005" w:tentative="1">
+      <w:start w:val="1"/>
+      <w:numFmt w:val="bullet"/>
+      <w:lvlText w:val=""/>
+      <w:lvlJc w:val="left"/>
+      <w:pPr>
+        <w:ind w:left="4320" w:hanging="360"/>
+      </w:pPr>
+      <w:rPr>
+        <w:rFonts w:ascii="Wingdings" w:hAnsi="Wingdings" w:hint="default"/>
+      </w:rPr>
+    </w:lvl>
+    <w:lvl w:ilvl="6" w:tplc="0C0A0001" w:tentative="1">
+      <w:start w:val="1"/>
+      <w:numFmt w:val="bullet"/>
+      <w:lvlText w:val=""/>
+      <w:lvlJc w:val="left"/>
+      <w:pPr>
+        <w:ind w:left="5040" w:hanging="360"/>
+      </w:pPr>
+      <w:rPr>
+        <w:rFonts w:ascii="Symbol" w:hAnsi="Symbol" w:hint="default"/>
+      </w:rPr>
+    </w:lvl>
+    <w:lvl w:ilvl="7" w:tplc="0C0A0003" w:tentative="1">
+      <w:start w:val="1"/>
+      <w:numFmt w:val="bullet"/>
+      <w:lvlText w:val="o"/>
+      <w:lvlJc w:val="left"/>
+      <w:pPr>
+        <w:ind w:left="5760" w:hanging="360"/>
+      </w:pPr>
+      <w:rPr>
+        <w:rFonts w:ascii="Courier New" w:hAnsi="Courier New" w:cs="Courier New" w:hint="default"/>
+      </w:rPr>
+    </w:lvl>
+    <w:lvl w:ilvl="8" w:tplc="0C0A0005" w:tentative="1">
+      <w:start w:val="1"/>
+      <w:numFmt w:val="bullet"/>
+      <w:lvlText w:val=""/>
+      <w:lvlJc w:val="left"/>
+      <w:pPr>
+        <w:ind w:left="6480" w:hanging="360"/>
+      </w:pPr>
+      <w:rPr>
+        <w:rFonts w:ascii="Wingdings" w:hAnsi="Wingdings" w:hint="default"/>
+      </w:rPr>
+    </w:lvl>
+  </w:abstractNum>
+  <w:abstractNum w:abstractNumId="9" w15:restartNumberingAfterBreak="0">
+    <w:nsid w:val="6FC64305"/>
+    <w:multiLevelType w:val="hybridMultilevel"/>
+    <w:tmpl w:val="CDF4B60C"/>
     <w:lvl w:ilvl="0" w:tplc="0C0A000D">
       <w:start w:val="1"/>
       <w:numFmt w:val="bullet"/>
@@ -2390,22 +2729,31 @@
     <w:abstractNumId w:val="0"/>
   </w:num>
   <w:num w:numId="2">
+    <w:abstractNumId w:val="5"/>
+  </w:num>
+  <w:num w:numId="3">
+    <w:abstractNumId w:val="3"/>
+  </w:num>
+  <w:num w:numId="4">
     <w:abstractNumId w:val="4"/>
   </w:num>
-  <w:num w:numId="3">
+  <w:num w:numId="5">
+    <w:abstractNumId w:val="6"/>
+  </w:num>
+  <w:num w:numId="6">
+    <w:abstractNumId w:val="7"/>
+  </w:num>
+  <w:num w:numId="7">
     <w:abstractNumId w:val="2"/>
   </w:num>
-  <w:num w:numId="4">
-    <w:abstractNumId w:val="3"/>
+  <w:num w:numId="8">
+    <w:abstractNumId w:val="8"/>
   </w:num>
-  <w:num w:numId="5">
-    <w:abstractNumId w:val="5"/>
+  <w:num w:numId="9">
+    <w:abstractNumId w:val="1"/>
   </w:num>
-  <w:num w:numId="6">
-    <w:abstractNumId w:val="6"/>
-  </w:num>
-  <w:num w:numId="7">
-    <w:abstractNumId w:val="1"/>
+  <w:num w:numId="10">
+    <w:abstractNumId w:val="9"/>
   </w:num>
 </w:numbering>
 </file>

</xml_diff>